<commit_message>
Add AGENTS.md with project guidelines and update docx
Introduced AGENTS.md outlining project standards, coding practices, and workflow expectations for Python-based statistical programming. Also updated the '2026-1-27 BL Hypercap Chief Complaints.docx' document.
</commit_message>
<xml_diff>
--- a/Drafts/2026-1-27 BL Hypercap Chief Complaints.docx
+++ b/Drafts/2026-1-27 BL Hypercap Chief Complaints.docx
@@ -583,7 +583,7 @@
           <w:noProof/>
           <w14:ligatures w14:val="standardContextual"/>
         </w:rPr>
-        <w:pict w14:anchorId="48DACA05">
+        <w:pict w14:anchorId="652E7C21">
           <v:rect id="_x0000_i1026" alt="" style="width:468pt;height:.05pt;mso-width-percent:0;mso-height-percent:0;mso-width-percent:0;mso-height-percent:0" o:hralign="center" o:hrstd="t" o:hr="t" fillcolor="#a0a0a0" stroked="f"/>
         </w:pict>
       </w:r>
@@ -642,7 +642,35 @@
         <w:rPr>
           <w:color w:val="000000"/>
         </w:rPr>
-        <w:t xml:space="preserve">(HRF) is characterized by an elevated blood carbon dioxide (CO2) level along with a decreased pH level which can occur due to </w:t>
+        <w:t xml:space="preserve">(HRF) is characterized by an elevated blood carbon dioxide (CO2) level along with a </w:t>
+      </w:r>
+      <w:commentRangeStart w:id="0"/>
+      <w:commentRangeStart w:id="1"/>
+      <w:r>
+        <w:rPr>
+          <w:color w:val="000000"/>
+        </w:rPr>
+        <w:t xml:space="preserve">decreased pH level </w:t>
+      </w:r>
+      <w:commentRangeEnd w:id="0"/>
+      <w:r>
+        <w:rPr>
+          <w:rStyle w:val="CommentReference"/>
+        </w:rPr>
+        <w:commentReference w:id="0"/>
+      </w:r>
+      <w:commentRangeEnd w:id="1"/>
+      <w:r>
+        <w:rPr>
+          <w:rStyle w:val="CommentReference"/>
+        </w:rPr>
+        <w:commentReference w:id="1"/>
+      </w:r>
+      <w:r>
+        <w:rPr>
+          <w:color w:val="000000"/>
+        </w:rPr>
+        <w:t xml:space="preserve">which can occur due to </w:t>
       </w:r>
       <w:r>
         <w:rPr>
@@ -782,14 +810,14 @@
           <w:color w:val="000000"/>
         </w:rPr>
       </w:pPr>
-      <w:bookmarkStart w:id="0" w:name="_Hlk219276000"/>
+      <w:bookmarkStart w:id="2" w:name="_Hlk219276000"/>
       <w:r>
         <w:rPr>
           <w:color w:val="000000"/>
         </w:rPr>
         <w:t>The clinical identification of HRF is challenging because it presents in multiple, ways and often coexists with chronic or systemic illness</w:t>
       </w:r>
-      <w:bookmarkEnd w:id="0"/>
+      <w:bookmarkEnd w:id="2"/>
       <w:r>
         <w:rPr>
           <w:color w:val="000000"/>
@@ -1203,7 +1231,7 @@
           <w:noProof/>
           <w14:ligatures w14:val="standardContextual"/>
         </w:rPr>
-        <w:pict w14:anchorId="7A48951D">
+        <w:pict w14:anchorId="1782592A">
           <v:rect id="_x0000_i1025" alt="" style="width:468pt;height:.05pt;mso-width-percent:0;mso-height-percent:0;mso-width-percent:0;mso-height-percent:0" o:hralign="center" o:hrstd="t" o:hr="t" fillcolor="#a0a0a0" stroked="f"/>
         </w:pict>
       </w:r>
@@ -1757,6 +1785,7 @@
           <w:color w:val="000000"/>
         </w:rPr>
       </w:pPr>
+      <w:commentRangeStart w:id="3"/>
       <w:r>
         <w:rPr>
           <w:b/>
@@ -1764,6 +1793,13 @@
           <w:color w:val="000000"/>
         </w:rPr>
         <w:t>Variable Extraction</w:t>
+      </w:r>
+      <w:commentRangeEnd w:id="3"/>
+      <w:r>
+        <w:rPr>
+          <w:rStyle w:val="CommentReference"/>
+        </w:rPr>
+        <w:commentReference w:id="3"/>
       </w:r>
     </w:p>
     <w:p>
@@ -3675,6 +3711,86 @@
     </w:sectPr>
   </w:body>
 </w:document>
+</file>
+
+<file path=word/comments.xml><?xml version="1.0" encoding="utf-8"?>
+<w:comments xmlns:wpc="http://schemas.microsoft.com/office/word/2010/wordprocessingCanvas" xmlns:cx="http://schemas.microsoft.com/office/drawing/2014/chartex" xmlns:cx1="http://schemas.microsoft.com/office/drawing/2015/9/8/chartex" xmlns:cx2="http://schemas.microsoft.com/office/drawing/2015/10/21/chartex" xmlns:cx3="http://schemas.microsoft.com/office/drawing/2016/5/9/chartex" xmlns:cx4="http://schemas.microsoft.com/office/drawing/2016/5/10/chartex" xmlns:cx5="http://schemas.microsoft.com/office/drawing/2016/5/11/chartex" xmlns:cx6="http://schemas.microsoft.com/office/drawing/2016/5/12/chartex" xmlns:cx7="http://schemas.microsoft.com/office/drawing/2016/5/13/chartex" xmlns:cx8="http://schemas.microsoft.com/office/drawing/2016/5/14/chartex" xmlns:mc="http://schemas.openxmlformats.org/markup-compatibility/2006" xmlns:aink="http://schemas.microsoft.com/office/drawing/2016/ink" xmlns:am3d="http://schemas.microsoft.com/office/drawing/2017/model3d" xmlns:o="urn:schemas-microsoft-com:office:office" xmlns:oel="http://schemas.microsoft.com/office/2019/extlst" xmlns:r="http://schemas.openxmlformats.org/officeDocument/2006/relationships" xmlns:m="http://schemas.openxmlformats.org/officeDocument/2006/math" xmlns:v="urn:schemas-microsoft-com:vml" xmlns:wp14="http://schemas.microsoft.com/office/word/2010/wordprocessingDrawing" xmlns:wp="http://schemas.openxmlformats.org/drawingml/2006/wordprocessingDrawing" xmlns:w10="urn:schemas-microsoft-com:office:word" xmlns:w="http://schemas.openxmlformats.org/wordprocessingml/2006/main" xmlns:w14="http://schemas.microsoft.com/office/word/2010/wordml" xmlns:w15="http://schemas.microsoft.com/office/word/2012/wordml" xmlns:w16cex="http://schemas.microsoft.com/office/word/2018/wordml/cex" xmlns:w16cid="http://schemas.microsoft.com/office/word/2016/wordml/cid" xmlns:w16="http://schemas.microsoft.com/office/word/2018/wordml" xmlns:w16du="http://schemas.microsoft.com/office/word/2023/wordml/word16du" xmlns:w16sdtdh="http://schemas.microsoft.com/office/word/2020/wordml/sdtdatahash" xmlns:w16sdtfl="http://schemas.microsoft.com/office/word/2024/wordml/sdtformatlock" xmlns:w16se="http://schemas.microsoft.com/office/word/2015/wordml/symex" xmlns:wpg="http://schemas.microsoft.com/office/word/2010/wordprocessingGroup" xmlns:wpi="http://schemas.microsoft.com/office/word/2010/wordprocessingInk" xmlns:wne="http://schemas.microsoft.com/office/word/2006/wordml" xmlns:wps="http://schemas.microsoft.com/office/word/2010/wordprocessingShape" mc:Ignorable="w14 w15 w16se w16cid w16 w16cex w16sdtdh w16sdtfl w16du wp14">
+  <w:comment w:id="0" w:author="Brian Locke" w:date="2026-01-27T16:11:00Z" w:initials="BL">
+    <w:p>
+      <w:r>
+        <w:rPr>
+          <w:rStyle w:val="CommentReference"/>
+        </w:rPr>
+        <w:annotationRef/>
+      </w:r>
+      <w:r>
+        <w:rPr>
+          <w:sz w:val="20"/>
+          <w:szCs w:val="20"/>
+        </w:rPr>
+        <w:t>only for acute, but we are interested in both acute and chronic - hence, no pH threshold</w:t>
+      </w:r>
+    </w:p>
+  </w:comment>
+  <w:comment w:id="1" w:author="Brian Locke" w:date="2026-01-27T16:12:00Z" w:initials="BL">
+    <w:p>
+      <w:r>
+        <w:rPr>
+          <w:rStyle w:val="CommentReference"/>
+        </w:rPr>
+        <w:annotationRef/>
+      </w:r>
+      <w:r>
+        <w:rPr>
+          <w:sz w:val="20"/>
+          <w:szCs w:val="20"/>
+        </w:rPr>
+        <w:t>I think we should probably call out (perhaps later in the intro, or in the methods - taht we are interesting in capturing all sorts of hypercapnia, including chronic compensated hypercapnia, hypercapnia in the context of non-respiratory situations etc... however, because we are going after ED chief complaints, no seeking to include iatrogenic hypercapnia</w:t>
+      </w:r>
+    </w:p>
+  </w:comment>
+  <w:comment w:id="3" w:author="Brian Locke" w:date="2026-01-27T16:15:00Z" w:initials="BL">
+    <w:p>
+      <w:r>
+        <w:rPr>
+          <w:rStyle w:val="CommentReference"/>
+        </w:rPr>
+        <w:annotationRef/>
+      </w:r>
+      <w:r>
+        <w:rPr>
+          <w:sz w:val="20"/>
+          <w:szCs w:val="20"/>
+        </w:rPr>
+        <w:t>we probably need timing info on ABGs for this</w:t>
+      </w:r>
+    </w:p>
+  </w:comment>
+</w:comments>
+</file>
+
+<file path=word/commentsExtended.xml><?xml version="1.0" encoding="utf-8"?>
+<w15:commentsEx xmlns:wpc="http://schemas.microsoft.com/office/word/2010/wordprocessingCanvas" xmlns:cx="http://schemas.microsoft.com/office/drawing/2014/chartex" xmlns:cx1="http://schemas.microsoft.com/office/drawing/2015/9/8/chartex" xmlns:cx2="http://schemas.microsoft.com/office/drawing/2015/10/21/chartex" xmlns:cx3="http://schemas.microsoft.com/office/drawing/2016/5/9/chartex" xmlns:cx4="http://schemas.microsoft.com/office/drawing/2016/5/10/chartex" xmlns:cx5="http://schemas.microsoft.com/office/drawing/2016/5/11/chartex" xmlns:cx6="http://schemas.microsoft.com/office/drawing/2016/5/12/chartex" xmlns:cx7="http://schemas.microsoft.com/office/drawing/2016/5/13/chartex" xmlns:cx8="http://schemas.microsoft.com/office/drawing/2016/5/14/chartex" xmlns:mc="http://schemas.openxmlformats.org/markup-compatibility/2006" xmlns:aink="http://schemas.microsoft.com/office/drawing/2016/ink" xmlns:am3d="http://schemas.microsoft.com/office/drawing/2017/model3d" xmlns:o="urn:schemas-microsoft-com:office:office" xmlns:oel="http://schemas.microsoft.com/office/2019/extlst" xmlns:r="http://schemas.openxmlformats.org/officeDocument/2006/relationships" xmlns:m="http://schemas.openxmlformats.org/officeDocument/2006/math" xmlns:v="urn:schemas-microsoft-com:vml" xmlns:wp14="http://schemas.microsoft.com/office/word/2010/wordprocessingDrawing" xmlns:wp="http://schemas.openxmlformats.org/drawingml/2006/wordprocessingDrawing" xmlns:w10="urn:schemas-microsoft-com:office:word" xmlns:w="http://schemas.openxmlformats.org/wordprocessingml/2006/main" xmlns:w14="http://schemas.microsoft.com/office/word/2010/wordml" xmlns:w15="http://schemas.microsoft.com/office/word/2012/wordml" xmlns:w16cex="http://schemas.microsoft.com/office/word/2018/wordml/cex" xmlns:w16cid="http://schemas.microsoft.com/office/word/2016/wordml/cid" xmlns:w16="http://schemas.microsoft.com/office/word/2018/wordml" xmlns:w16du="http://schemas.microsoft.com/office/word/2023/wordml/word16du" xmlns:w16sdtdh="http://schemas.microsoft.com/office/word/2020/wordml/sdtdatahash" xmlns:w16sdtfl="http://schemas.microsoft.com/office/word/2024/wordml/sdtformatlock" xmlns:w16se="http://schemas.microsoft.com/office/word/2015/wordml/symex" xmlns:wpg="http://schemas.microsoft.com/office/word/2010/wordprocessingGroup" xmlns:wpi="http://schemas.microsoft.com/office/word/2010/wordprocessingInk" xmlns:wne="http://schemas.microsoft.com/office/word/2006/wordml" xmlns:wps="http://schemas.microsoft.com/office/word/2010/wordprocessingShape" mc:Ignorable="w14 w15 w16se w16cid w16 w16cex w16sdtdh w16sdtfl w16du wp14">
+  <w15:commentEx w15:paraId="675B23F5" w15:done="0"/>
+  <w15:commentEx w15:paraId="2309CAFF" w15:paraIdParent="675B23F5" w15:done="0"/>
+  <w15:commentEx w15:paraId="093960B4" w15:done="0"/>
+</w15:commentsEx>
+</file>
+
+<file path=word/commentsExtensible.xml><?xml version="1.0" encoding="utf-8"?>
+<w16cex:commentsExtensible xmlns:wpc="http://schemas.microsoft.com/office/word/2010/wordprocessingCanvas" xmlns:cx="http://schemas.microsoft.com/office/drawing/2014/chartex" xmlns:cx1="http://schemas.microsoft.com/office/drawing/2015/9/8/chartex" xmlns:cx2="http://schemas.microsoft.com/office/drawing/2015/10/21/chartex" xmlns:cx3="http://schemas.microsoft.com/office/drawing/2016/5/9/chartex" xmlns:cx4="http://schemas.microsoft.com/office/drawing/2016/5/10/chartex" xmlns:cx5="http://schemas.microsoft.com/office/drawing/2016/5/11/chartex" xmlns:cx6="http://schemas.microsoft.com/office/drawing/2016/5/12/chartex" xmlns:cx7="http://schemas.microsoft.com/office/drawing/2016/5/13/chartex" xmlns:cx8="http://schemas.microsoft.com/office/drawing/2016/5/14/chartex" xmlns:cr="http://schemas.microsoft.com/office/comments/2020/reactions" xmlns:mc="http://schemas.openxmlformats.org/markup-compatibility/2006" xmlns:aink="http://schemas.microsoft.com/office/drawing/2016/ink" xmlns:am3d="http://schemas.microsoft.com/office/drawing/2017/model3d" xmlns:o="urn:schemas-microsoft-com:office:office" xmlns:oel="http://schemas.microsoft.com/office/2019/extlst" xmlns:r="http://schemas.openxmlformats.org/officeDocument/2006/relationships" xmlns:m="http://schemas.openxmlformats.org/officeDocument/2006/math" xmlns:v="urn:schemas-microsoft-com:vml" xmlns:wp14="http://schemas.microsoft.com/office/word/2010/wordprocessingDrawing" xmlns:wp="http://schemas.openxmlformats.org/drawingml/2006/wordprocessingDrawing" xmlns:w10="urn:schemas-microsoft-com:office:word" xmlns:w="http://schemas.openxmlformats.org/wordprocessingml/2006/main" xmlns:w14="http://schemas.microsoft.com/office/word/2010/wordml" xmlns:w15="http://schemas.microsoft.com/office/word/2012/wordml" xmlns:w16cex="http://schemas.microsoft.com/office/word/2018/wordml/cex" xmlns:w16cid="http://schemas.microsoft.com/office/word/2016/wordml/cid" xmlns:w16="http://schemas.microsoft.com/office/word/2018/wordml" xmlns:w16du="http://schemas.microsoft.com/office/word/2023/wordml/word16du" xmlns:w16sdtdh="http://schemas.microsoft.com/office/word/2020/wordml/sdtdatahash" xmlns:w16sdtfl="http://schemas.microsoft.com/office/word/2024/wordml/sdtformatlock" xmlns:w16se="http://schemas.microsoft.com/office/word/2015/wordml/symex" xmlns:wpg="http://schemas.microsoft.com/office/word/2010/wordprocessingGroup" xmlns:wpi="http://schemas.microsoft.com/office/word/2010/wordprocessingInk" xmlns:wne="http://schemas.microsoft.com/office/word/2006/wordml" xmlns:wps="http://schemas.microsoft.com/office/word/2010/wordprocessingShape" mc:Ignorable="w14 w15 w16se w16cid w16 w16cex w16sdtdh w16sdtfl cr w16du wp14">
+  <w16cex:commentExtensible w16cex:durableId="1C3330D7" w16cex:dateUtc="2026-01-27T23:11:00Z"/>
+  <w16cex:commentExtensible w16cex:durableId="7AD6DC6F" w16cex:dateUtc="2026-01-27T23:12:00Z"/>
+  <w16cex:commentExtensible w16cex:durableId="03673454" w16cex:dateUtc="2026-01-27T23:15:00Z"/>
+</w16cex:commentsExtensible>
+</file>
+
+<file path=word/commentsIds.xml><?xml version="1.0" encoding="utf-8"?>
+<w16cid:commentsIds xmlns:wpc="http://schemas.microsoft.com/office/word/2010/wordprocessingCanvas" xmlns:cx="http://schemas.microsoft.com/office/drawing/2014/chartex" xmlns:cx1="http://schemas.microsoft.com/office/drawing/2015/9/8/chartex" xmlns:cx2="http://schemas.microsoft.com/office/drawing/2015/10/21/chartex" xmlns:cx3="http://schemas.microsoft.com/office/drawing/2016/5/9/chartex" xmlns:cx4="http://schemas.microsoft.com/office/drawing/2016/5/10/chartex" xmlns:cx5="http://schemas.microsoft.com/office/drawing/2016/5/11/chartex" xmlns:cx6="http://schemas.microsoft.com/office/drawing/2016/5/12/chartex" xmlns:cx7="http://schemas.microsoft.com/office/drawing/2016/5/13/chartex" xmlns:cx8="http://schemas.microsoft.com/office/drawing/2016/5/14/chartex" xmlns:mc="http://schemas.openxmlformats.org/markup-compatibility/2006" xmlns:aink="http://schemas.microsoft.com/office/drawing/2016/ink" xmlns:am3d="http://schemas.microsoft.com/office/drawing/2017/model3d" xmlns:o="urn:schemas-microsoft-com:office:office" xmlns:oel="http://schemas.microsoft.com/office/2019/extlst" xmlns:r="http://schemas.openxmlformats.org/officeDocument/2006/relationships" xmlns:m="http://schemas.openxmlformats.org/officeDocument/2006/math" xmlns:v="urn:schemas-microsoft-com:vml" xmlns:wp14="http://schemas.microsoft.com/office/word/2010/wordprocessingDrawing" xmlns:wp="http://schemas.openxmlformats.org/drawingml/2006/wordprocessingDrawing" xmlns:w10="urn:schemas-microsoft-com:office:word" xmlns:w="http://schemas.openxmlformats.org/wordprocessingml/2006/main" xmlns:w14="http://schemas.microsoft.com/office/word/2010/wordml" xmlns:w15="http://schemas.microsoft.com/office/word/2012/wordml" xmlns:w16cex="http://schemas.microsoft.com/office/word/2018/wordml/cex" xmlns:w16cid="http://schemas.microsoft.com/office/word/2016/wordml/cid" xmlns:w16="http://schemas.microsoft.com/office/word/2018/wordml" xmlns:w16du="http://schemas.microsoft.com/office/word/2023/wordml/word16du" xmlns:w16sdtdh="http://schemas.microsoft.com/office/word/2020/wordml/sdtdatahash" xmlns:w16sdtfl="http://schemas.microsoft.com/office/word/2024/wordml/sdtformatlock" xmlns:w16se="http://schemas.microsoft.com/office/word/2015/wordml/symex" xmlns:wpg="http://schemas.microsoft.com/office/word/2010/wordprocessingGroup" xmlns:wpi="http://schemas.microsoft.com/office/word/2010/wordprocessingInk" xmlns:wne="http://schemas.microsoft.com/office/word/2006/wordml" xmlns:wps="http://schemas.microsoft.com/office/word/2010/wordprocessingShape" mc:Ignorable="w14 w15 w16se w16cid w16 w16cex w16sdtdh w16sdtfl w16du wp14">
+  <w16cid:commentId w16cid:paraId="675B23F5" w16cid:durableId="1C3330D7"/>
+  <w16cid:commentId w16cid:paraId="2309CAFF" w16cid:durableId="7AD6DC6F"/>
+  <w16cid:commentId w16cid:paraId="093960B4" w16cid:durableId="03673454"/>
+</w16cid:commentsIds>
 </file>
 
 <file path=word/numbering.xml><?xml version="1.0" encoding="utf-8"?>
@@ -4137,6 +4253,14 @@
   </w:num>
   <w:numIdMacAtCleanup w:val="3"/>
 </w:numbering>
+</file>
+
+<file path=word/people.xml><?xml version="1.0" encoding="utf-8"?>
+<w15:people xmlns:wpc="http://schemas.microsoft.com/office/word/2010/wordprocessingCanvas" xmlns:cx="http://schemas.microsoft.com/office/drawing/2014/chartex" xmlns:cx1="http://schemas.microsoft.com/office/drawing/2015/9/8/chartex" xmlns:cx2="http://schemas.microsoft.com/office/drawing/2015/10/21/chartex" xmlns:cx3="http://schemas.microsoft.com/office/drawing/2016/5/9/chartex" xmlns:cx4="http://schemas.microsoft.com/office/drawing/2016/5/10/chartex" xmlns:cx5="http://schemas.microsoft.com/office/drawing/2016/5/11/chartex" xmlns:cx6="http://schemas.microsoft.com/office/drawing/2016/5/12/chartex" xmlns:cx7="http://schemas.microsoft.com/office/drawing/2016/5/13/chartex" xmlns:cx8="http://schemas.microsoft.com/office/drawing/2016/5/14/chartex" xmlns:mc="http://schemas.openxmlformats.org/markup-compatibility/2006" xmlns:aink="http://schemas.microsoft.com/office/drawing/2016/ink" xmlns:am3d="http://schemas.microsoft.com/office/drawing/2017/model3d" xmlns:o="urn:schemas-microsoft-com:office:office" xmlns:oel="http://schemas.microsoft.com/office/2019/extlst" xmlns:r="http://schemas.openxmlformats.org/officeDocument/2006/relationships" xmlns:m="http://schemas.openxmlformats.org/officeDocument/2006/math" xmlns:v="urn:schemas-microsoft-com:vml" xmlns:wp14="http://schemas.microsoft.com/office/word/2010/wordprocessingDrawing" xmlns:wp="http://schemas.openxmlformats.org/drawingml/2006/wordprocessingDrawing" xmlns:w10="urn:schemas-microsoft-com:office:word" xmlns:w="http://schemas.openxmlformats.org/wordprocessingml/2006/main" xmlns:w14="http://schemas.microsoft.com/office/word/2010/wordml" xmlns:w15="http://schemas.microsoft.com/office/word/2012/wordml" xmlns:w16cex="http://schemas.microsoft.com/office/word/2018/wordml/cex" xmlns:w16cid="http://schemas.microsoft.com/office/word/2016/wordml/cid" xmlns:w16="http://schemas.microsoft.com/office/word/2018/wordml" xmlns:w16du="http://schemas.microsoft.com/office/word/2023/wordml/word16du" xmlns:w16sdtdh="http://schemas.microsoft.com/office/word/2020/wordml/sdtdatahash" xmlns:w16sdtfl="http://schemas.microsoft.com/office/word/2024/wordml/sdtformatlock" xmlns:w16se="http://schemas.microsoft.com/office/word/2015/wordml/symex" xmlns:wpg="http://schemas.microsoft.com/office/word/2010/wordprocessingGroup" xmlns:wpi="http://schemas.microsoft.com/office/word/2010/wordprocessingInk" xmlns:wne="http://schemas.microsoft.com/office/word/2006/wordml" xmlns:wps="http://schemas.microsoft.com/office/word/2010/wordprocessingShape" mc:Ignorable="w14 w15 w16se w16cid w16 w16cex w16sdtdh w16sdtfl w16du wp14">
+  <w15:person w15:author="Brian Locke">
+    <w15:presenceInfo w15:providerId="AD" w15:userId="S::locke@mountainbiometrics.com::3e92e2c1-cba6-4306-8707-a9c18ff46fa4"/>
+  </w15:person>
+</w15:people>
 </file>
 
 <file path=word/styles.xml><?xml version="1.0" encoding="utf-8"?>
@@ -5112,6 +5236,77 @@
       <w:ind w:left="264" w:hanging="264"/>
     </w:pPr>
   </w:style>
+  <w:style w:type="character" w:styleId="CommentReference">
+    <w:name w:val="annotation reference"/>
+    <w:basedOn w:val="DefaultParagraphFont"/>
+    <w:uiPriority w:val="99"/>
+    <w:semiHidden/>
+    <w:unhideWhenUsed/>
+    <w:rsid w:val="00AD0759"/>
+    <w:rPr>
+      <w:sz w:val="16"/>
+      <w:szCs w:val="16"/>
+    </w:rPr>
+  </w:style>
+  <w:style w:type="paragraph" w:styleId="CommentText">
+    <w:name w:val="annotation text"/>
+    <w:basedOn w:val="Normal"/>
+    <w:link w:val="CommentTextChar"/>
+    <w:uiPriority w:val="99"/>
+    <w:semiHidden/>
+    <w:unhideWhenUsed/>
+    <w:rsid w:val="00AD0759"/>
+    <w:rPr>
+      <w:sz w:val="20"/>
+      <w:szCs w:val="20"/>
+    </w:rPr>
+  </w:style>
+  <w:style w:type="character" w:customStyle="1" w:styleId="CommentTextChar">
+    <w:name w:val="Comment Text Char"/>
+    <w:basedOn w:val="DefaultParagraphFont"/>
+    <w:link w:val="CommentText"/>
+    <w:uiPriority w:val="99"/>
+    <w:semiHidden/>
+    <w:rsid w:val="00AD0759"/>
+    <w:rPr>
+      <w:rFonts w:ascii="Times New Roman" w:eastAsia="Times New Roman" w:hAnsi="Times New Roman" w:cs="Times New Roman"/>
+      <w:kern w:val="0"/>
+      <w:sz w:val="20"/>
+      <w:szCs w:val="20"/>
+      <w14:ligatures w14:val="none"/>
+    </w:rPr>
+  </w:style>
+  <w:style w:type="paragraph" w:styleId="CommentSubject">
+    <w:name w:val="annotation subject"/>
+    <w:basedOn w:val="CommentText"/>
+    <w:next w:val="CommentText"/>
+    <w:link w:val="CommentSubjectChar"/>
+    <w:uiPriority w:val="99"/>
+    <w:semiHidden/>
+    <w:unhideWhenUsed/>
+    <w:rsid w:val="00AD0759"/>
+    <w:rPr>
+      <w:b/>
+      <w:bCs/>
+    </w:rPr>
+  </w:style>
+  <w:style w:type="character" w:customStyle="1" w:styleId="CommentSubjectChar">
+    <w:name w:val="Comment Subject Char"/>
+    <w:basedOn w:val="CommentTextChar"/>
+    <w:link w:val="CommentSubject"/>
+    <w:uiPriority w:val="99"/>
+    <w:semiHidden/>
+    <w:rsid w:val="00AD0759"/>
+    <w:rPr>
+      <w:rFonts w:ascii="Times New Roman" w:eastAsia="Times New Roman" w:hAnsi="Times New Roman" w:cs="Times New Roman"/>
+      <w:b/>
+      <w:bCs/>
+      <w:kern w:val="0"/>
+      <w:sz w:val="20"/>
+      <w:szCs w:val="20"/>
+      <w14:ligatures w14:val="none"/>
+    </w:rPr>
+  </w:style>
 </w:styles>
 </file>
 

</xml_diff>